<commit_message>
docx file to pdf file modify
</commit_message>
<xml_diff>
--- a/output.docx
+++ b/output.docx
@@ -719,7 +719,7 @@
           <w:b/>
           <w:bCs/>
         </w:rPr>
-        <w:t>BILASH KUMAR MONDOL</w:t>
+        <w:t>Idola Atkinson</w:t>
       </w:r>
       <w:r>
         <w:t xml:space="preserve"> </w:t>
@@ -1356,7 +1356,7 @@
           <w:szCs w:val="25"/>
           <w:lang w:val="en-US"/>
         </w:rPr>
-        <w:t>16-Feb-2025</w:t>
+        <w:t>vajacyx@mailinator.com</w:t>
       </w:r>
       <w:r>
         <w:rPr>
@@ -1487,7 +1487,7 @@
           <w:sz w:val="25"/>
           <w:szCs w:val="25"/>
         </w:rPr>
-        <w:t>1000 USD</w:t>
+        <w:t>+1 (368) 294-4613</w:t>
       </w:r>
       <w:r>
         <w:rPr>

</xml_diff>

<commit_message>
index page input file setup
</commit_message>
<xml_diff>
--- a/output.docx
+++ b/output.docx
@@ -719,7 +719,7 @@
           <w:b/>
           <w:bCs/>
         </w:rPr>
-        <w:t>Hannah Cantu</w:t>
+        <w:t>Kai Gaines</w:t>
       </w:r>
       <w:r>
         <w:t xml:space="preserve"> </w:t>
@@ -1356,7 +1356,7 @@
           <w:szCs w:val="25"/>
           <w:lang w:val="en-US"/>
         </w:rPr>
-        <w:t>neqe@mailinator.com</w:t>
+        <w:t>byzikex@mailinator.com</w:t>
       </w:r>
       <w:r>
         <w:rPr>
@@ -1487,7 +1487,7 @@
           <w:sz w:val="25"/>
           <w:szCs w:val="25"/>
         </w:rPr>
-        <w:t>+1 (441) 787-4376</w:t>
+        <w:t>+1 (978) 879-4405</w:t>
       </w:r>
       <w:r>
         <w:rPr>

</xml_diff>

<commit_message>
docx to docx file modify done
</commit_message>
<xml_diff>
--- a/output.docx
+++ b/output.docx
@@ -716,12 +716,18 @@
       </w:r>
       <w:r>
         <w:rPr>
+          <w:rFonts w:ascii="Times New Roman" w:hAnsi="Times New Roman" w:cs="Times New Roman"/>
           <w:b/>
           <w:bCs/>
-        </w:rPr>
-        <w:t>Kai Gaines</w:t>
-      </w:r>
-      <w:r>
+          <w:sz w:val="25"/>
+          <w:szCs w:val="25"/>
+        </w:rPr>
+        <w:t>BK TECH 24</w:t>
+      </w:r>
+      <w:r>
+        <w:rPr>
+          <w:rFonts w:ascii="Times New Roman" w:hAnsi="Times New Roman" w:cs="Times New Roman"/>
+        </w:rPr>
         <w:t xml:space="preserve"> </w:t>
       </w:r>
       <w:r>
@@ -731,7 +737,16 @@
           <w:szCs w:val="25"/>
           <w:lang w:val="en-US"/>
         </w:rPr>
-        <w:t xml:space="preserve">of </w:t>
+        <w:t>of</w:t>
+      </w:r>
+      <w:r>
+        <w:rPr>
+          <w:rFonts w:ascii="Times New Roman" w:eastAsia="Times New Roman" w:hAnsi="Times New Roman" w:cs="Times New Roman"/>
+          <w:sz w:val="25"/>
+          <w:szCs w:val="25"/>
+          <w:lang w:val="en-US"/>
+        </w:rPr>
+        <w:t xml:space="preserve"> </w:t>
       </w:r>
       <w:r>
         <w:rPr>
@@ -739,7 +754,7 @@
           <w:color w:val="212529"/>
           <w:shd w:val="clear" w:color="auto" w:fill="FFFFFF"/>
         </w:rPr>
-        <w:t>Bari Mansion, Rikabibazar, Sylhet</w:t>
+        <w:t xml:space="preserve">Manda , Naogoan  </w:t>
       </w:r>
       <w:r>
         <w:rPr>
@@ -763,8 +778,8 @@
         <w:rPr>
           <w:rFonts w:ascii="Times New Roman" w:hAnsi="Times New Roman" w:cs="Times New Roman"/>
           <w:b/>
-          <w:sz w:val="24"/>
-          <w:szCs w:val="24"/>
+          <w:sz w:val="25"/>
+          <w:szCs w:val="25"/>
         </w:rPr>
         <w:t>BANGLADESH</w:t>
       </w:r>
@@ -915,9 +930,12 @@
           <w:szCs w:val="32"/>
           <w:lang w:val="en-US"/>
         </w:rPr>
-        <w:t>W</w:t>
-      </w:r>
-      <w:r>
+        <w:t>Whereas</w:t>
+      </w:r>
+    </w:p>
+    <w:p>
+      <w:pPr>
+        <w:jc w:val="both"/>
         <w:rPr>
           <w:rFonts w:ascii="Times New Roman" w:eastAsia="Times New Roman" w:hAnsi="Times New Roman" w:cs="Times New Roman"/>
           <w:b/>
@@ -926,20 +944,6 @@
           <w:szCs w:val="32"/>
           <w:lang w:val="en-US"/>
         </w:rPr>
-        <w:t>hereas</w:t>
-      </w:r>
-    </w:p>
-    <w:p>
-      <w:pPr>
-        <w:jc w:val="both"/>
-        <w:rPr>
-          <w:rFonts w:ascii="Times New Roman" w:eastAsia="Times New Roman" w:hAnsi="Times New Roman" w:cs="Times New Roman"/>
-          <w:b/>
-          <w:color w:val="000099"/>
-          <w:sz w:val="32"/>
-          <w:szCs w:val="32"/>
-          <w:lang w:val="en-US"/>
-        </w:rPr>
       </w:pPr>
     </w:p>
     <w:p>
@@ -1153,14 +1157,17 @@
         <w:rPr>
           <w:rFonts w:ascii="Times New Roman" w:hAnsi="Times New Roman" w:cs="Times New Roman"/>
           <w:b/>
-          <w:sz w:val="24"/>
-          <w:szCs w:val="24"/>
+          <w:sz w:val="25"/>
+          <w:szCs w:val="25"/>
         </w:rPr>
         <w:t>BANGLADESH</w:t>
       </w:r>
       <w:r>
         <w:rPr>
           <w:rFonts w:ascii="Times New Roman" w:hAnsi="Times New Roman" w:cs="Times New Roman"/>
+          <w:b/>
+          <w:sz w:val="25"/>
+          <w:szCs w:val="25"/>
         </w:rPr>
         <w:t xml:space="preserve"> </w:t>
       </w:r>
@@ -1356,7 +1363,7 @@
           <w:szCs w:val="25"/>
           <w:lang w:val="en-US"/>
         </w:rPr>
-        <w:t>byzikex@mailinator.com</w:t>
+        <w:t>2025-02-22</w:t>
       </w:r>
       <w:r>
         <w:rPr>
@@ -1385,48 +1392,7 @@
           <w:szCs w:val="25"/>
           <w:lang w:val="en-US"/>
         </w:rPr>
-        <w:t>1</w:t>
-      </w:r>
-      <w:r>
-        <w:rPr>
-          <w:rFonts w:ascii="Times New Roman" w:eastAsia="Times New Roman" w:hAnsi="Times New Roman" w:cs="Times New Roman"/>
-          <w:b/>
-          <w:sz w:val="25"/>
-          <w:szCs w:val="25"/>
-          <w:lang w:val="en-US"/>
-        </w:rPr>
-        <w:t>2</w:t>
-      </w:r>
-      <w:r>
-        <w:rPr>
-          <w:rFonts w:ascii="Times New Roman" w:eastAsia="Times New Roman" w:hAnsi="Times New Roman" w:cs="Times New Roman"/>
-          <w:b/>
-          <w:sz w:val="25"/>
-          <w:szCs w:val="25"/>
-          <w:vertAlign w:val="superscript"/>
-          <w:lang w:val="en-US"/>
-        </w:rPr>
-        <w:t>th</w:t>
-      </w:r>
-      <w:r>
-        <w:rPr>
-          <w:rFonts w:ascii="Times New Roman" w:eastAsia="Times New Roman" w:hAnsi="Times New Roman" w:cs="Times New Roman"/>
-          <w:b/>
-          <w:sz w:val="25"/>
-          <w:szCs w:val="25"/>
-          <w:lang w:val="en-US"/>
-        </w:rPr>
-        <w:t xml:space="preserve"> February, 202</w:t>
-      </w:r>
-      <w:r>
-        <w:rPr>
-          <w:rFonts w:ascii="Times New Roman" w:eastAsia="Times New Roman" w:hAnsi="Times New Roman" w:cs="Times New Roman"/>
-          <w:b/>
-          <w:sz w:val="25"/>
-          <w:szCs w:val="25"/>
-          <w:lang w:val="en-US"/>
-        </w:rPr>
-        <w:t>7</w:t>
+        <w:t xml:space="preserve">2025-02-22 </w:t>
       </w:r>
       <w:r>
         <w:rPr>
@@ -1479,24 +1445,6 @@
           <w:szCs w:val="25"/>
         </w:rPr>
       </w:pPr>
-      <w:r>
-        <w:rPr>
-          <w:rFonts w:ascii="Times New Roman" w:hAnsi="Times New Roman" w:cs="Times New Roman"/>
-          <w:b/>
-          <w:bCs/>
-          <w:sz w:val="25"/>
-          <w:szCs w:val="25"/>
-        </w:rPr>
-        <w:t>+1 (978) 879-4405</w:t>
-      </w:r>
-      <w:r>
-        <w:rPr>
-          <w:rFonts w:ascii="Times New Roman" w:hAnsi="Times New Roman" w:cs="Times New Roman"/>
-          <w:sz w:val="25"/>
-          <w:szCs w:val="25"/>
-        </w:rPr>
-        <w:t xml:space="preserve"> </w:t>
-      </w:r>
       <w:r>
         <w:rPr>
           <w:rFonts w:ascii="Times New Roman" w:hAnsi="Times New Roman" w:cs="Times New Roman"/>
@@ -2779,17 +2727,6 @@
         </w:rPr>
         <w:t>.</w:t>
       </w:r>
-      <w:r>
-        <w:rPr>
-          <w:rFonts w:ascii="Times New Roman" w:eastAsia="Times New Roman" w:hAnsi="Times New Roman" w:cs="Times New Roman"/>
-          <w:b/>
-          <w:bCs/>
-          <w:color w:val="000000"/>
-          <w:sz w:val="25"/>
-          <w:szCs w:val="25"/>
-        </w:rPr>
-        <w:t xml:space="preserve"> </w:t>
-      </w:r>
     </w:p>
     <w:p>
       <w:pPr>
@@ -3797,14 +3734,32 @@
           <w:sz w:val="25"/>
           <w:szCs w:val="25"/>
         </w:rPr>
-        <w:t xml:space="preserve">in </w:t>
+        <w:t>in</w:t>
+      </w:r>
+      <w:r>
+        <w:rPr>
+          <w:rFonts w:ascii="Times New Roman" w:eastAsia="Times New Roman" w:hAnsi="Times New Roman" w:cs="Times New Roman"/>
+          <w:color w:val="000000"/>
+          <w:sz w:val="25"/>
+          <w:szCs w:val="25"/>
+        </w:rPr>
+        <w:t xml:space="preserve"> </w:t>
+      </w:r>
+      <w:r>
+        <w:rPr>
+          <w:rFonts w:ascii="Times New Roman" w:eastAsia="Times New Roman" w:hAnsi="Times New Roman" w:cs="Times New Roman"/>
+          <w:color w:val="000000"/>
+          <w:sz w:val="25"/>
+          <w:szCs w:val="25"/>
+        </w:rPr>
+        <w:t xml:space="preserve"> </w:t>
       </w:r>
       <w:r>
         <w:rPr>
           <w:rFonts w:ascii="Times New Roman" w:hAnsi="Times New Roman" w:cs="Times New Roman"/>
           <w:b/>
-          <w:sz w:val="24"/>
-          <w:szCs w:val="24"/>
+          <w:sz w:val="25"/>
+          <w:szCs w:val="25"/>
         </w:rPr>
         <w:t>BANGLADESH</w:t>
       </w:r>
@@ -8607,7 +8562,7 @@
             <v:path o:extrusionok="f" gradientshapeok="t" o:connecttype="rect"/>
             <o:lock v:ext="edit" aspectratio="t"/>
           </v:shapetype>
-          <v:shape id="_x0000_s1026" type="#_x0000_t75" style="position:absolute;left:0;text-align:left;margin-left:-.35pt;margin-top:5.45pt;width:140.85pt;height:31.15pt;z-index:-251657728;mso-position-horizontal-relative:text;mso-position-vertical-relative:text">
+          <v:shape id="_x0000_s1026" type="#_x0000_t75" style="position:absolute;left:0;text-align:left;margin-left:-.35pt;margin-top:4.95pt;width:140.85pt;height:31.15pt;z-index:-251657728;mso-position-horizontal-relative:text;mso-position-vertical-relative:text">
             <v:imagedata r:id="rId10" o:title="Sign Mahbub"/>
           </v:shape>
         </w:pict>
@@ -8765,53 +8720,7 @@
           <w:szCs w:val="25"/>
           <w:lang w:val="en-US"/>
         </w:rPr>
-        <w:t>12</w:t>
-      </w:r>
-      <w:r>
-        <w:rPr>
-          <w:rFonts w:ascii="Times New Roman" w:hAnsi="Times New Roman" w:cs="Times New Roman"/>
-          <w:sz w:val="25"/>
-          <w:szCs w:val="25"/>
-          <w:vertAlign w:val="superscript"/>
-          <w:lang w:val="en-US"/>
-        </w:rPr>
-        <w:t>th</w:t>
-      </w:r>
-      <w:r>
-        <w:rPr>
-          <w:rFonts w:ascii="Times New Roman" w:hAnsi="Times New Roman" w:cs="Times New Roman"/>
-          <w:sz w:val="25"/>
-          <w:szCs w:val="25"/>
-          <w:lang w:val="en-US"/>
-        </w:rPr>
-        <w:t xml:space="preserve"> </w:t>
-      </w:r>
-      <w:r>
-        <w:rPr>
-          <w:rFonts w:ascii="Times New Roman" w:hAnsi="Times New Roman" w:cs="Times New Roman"/>
-          <w:sz w:val="25"/>
-          <w:szCs w:val="25"/>
-          <w:lang w:val="en-US"/>
-        </w:rPr>
-        <w:t>February</w:t>
-      </w:r>
-      <w:r>
-        <w:rPr>
-          <w:rFonts w:ascii="Times New Roman" w:hAnsi="Times New Roman" w:cs="Times New Roman"/>
-          <w:sz w:val="25"/>
-          <w:szCs w:val="25"/>
-          <w:lang w:val="en-US"/>
-        </w:rPr>
-        <w:t xml:space="preserve"> 202</w:t>
-      </w:r>
-      <w:r>
-        <w:rPr>
-          <w:rFonts w:ascii="Times New Roman" w:hAnsi="Times New Roman" w:cs="Times New Roman"/>
-          <w:sz w:val="25"/>
-          <w:szCs w:val="25"/>
-          <w:lang w:val="en-US"/>
-        </w:rPr>
-        <w:t>5</w:t>
+        <w:t>2025-02-22</w:t>
       </w:r>
     </w:p>
     <w:p>
@@ -8936,7 +8845,7 @@
           <w:sz w:val="24"/>
           <w:szCs w:val="24"/>
         </w:rPr>
-        <w:t>VISA ZONE IMMIGRATION CENTER, BANGLADESH</w:t>
+        <w:t>BK TECH 24 ,</w:t>
       </w:r>
       <w:r>
         <w:rPr>
@@ -8945,6 +8854,24 @@
           <w:sz w:val="24"/>
           <w:szCs w:val="24"/>
         </w:rPr>
+        <w:t xml:space="preserve"> </w:t>
+      </w:r>
+      <w:r>
+        <w:rPr>
+          <w:rFonts w:ascii="Times New Roman" w:hAnsi="Times New Roman" w:cs="Times New Roman"/>
+          <w:b/>
+          <w:sz w:val="24"/>
+          <w:szCs w:val="24"/>
+        </w:rPr>
+        <w:t>BANGLADESH</w:t>
+      </w:r>
+      <w:r>
+        <w:rPr>
+          <w:rFonts w:ascii="Times New Roman" w:hAnsi="Times New Roman" w:cs="Times New Roman"/>
+          <w:b/>
+          <w:sz w:val="24"/>
+          <w:szCs w:val="24"/>
+        </w:rPr>
         <w:t>.</w:t>
       </w:r>
     </w:p>
@@ -9000,6 +8927,17 @@
         </w:rPr>
         <w:t xml:space="preserve"> </w:t>
       </w:r>
+      <w:r>
+        <w:rPr>
+          <w:rFonts w:ascii="Times New Roman" w:hAnsi="Times New Roman" w:cs="Times New Roman"/>
+          <w:b/>
+          <w:color w:val="000099"/>
+          <w:sz w:val="25"/>
+          <w:szCs w:val="25"/>
+          <w:lang w:val="en-US"/>
+        </w:rPr>
+        <w:t>BILASH KUMAR MONDOL</w:t>
+      </w:r>
     </w:p>
     <w:p>
       <w:pPr>
@@ -9030,6 +8968,15 @@
           <w:lang w:val="en-US"/>
         </w:rPr>
         <w:t xml:space="preserve">Position: </w:t>
+      </w:r>
+      <w:r>
+        <w:rPr>
+          <w:rFonts w:ascii="Times New Roman" w:hAnsi="Times New Roman" w:cs="Times New Roman"/>
+          <w:sz w:val="25"/>
+          <w:szCs w:val="25"/>
+          <w:lang w:val="en-US"/>
+        </w:rPr>
+        <w:t>Ceo</w:t>
       </w:r>
     </w:p>
     <w:p>

</xml_diff>

<commit_message>
input date formet change
</commit_message>
<xml_diff>
--- a/output.docx
+++ b/output.docx
@@ -722,7 +722,7 @@
           <w:sz w:val="25"/>
           <w:szCs w:val="25"/>
         </w:rPr>
-        <w:t>BK TECH 24</w:t>
+        <w:t>NICHOLS COLEMAN TRADERS</w:t>
       </w:r>
       <w:r>
         <w:rPr>
@@ -754,7 +754,7 @@
           <w:color w:val="212529"/>
           <w:shd w:val="clear" w:color="auto" w:fill="FFFFFF"/>
         </w:rPr>
-        <w:t xml:space="preserve">Manda , Naogoan  </w:t>
+        <w:t xml:space="preserve">Ochoa Coleman Plc </w:t>
       </w:r>
       <w:r>
         <w:rPr>
@@ -781,7 +781,7 @@
           <w:sz w:val="25"/>
           <w:szCs w:val="25"/>
         </w:rPr>
-        <w:t>BANGLADESH</w:t>
+        <w:t>JONAH HEWITT</w:t>
       </w:r>
       <w:r>
         <w:rPr>
@@ -1160,16 +1160,7 @@
           <w:sz w:val="25"/>
           <w:szCs w:val="25"/>
         </w:rPr>
-        <w:t>BANGLADESH</w:t>
-      </w:r>
-      <w:r>
-        <w:rPr>
-          <w:rFonts w:ascii="Times New Roman" w:hAnsi="Times New Roman" w:cs="Times New Roman"/>
-          <w:b/>
-          <w:sz w:val="25"/>
-          <w:szCs w:val="25"/>
-        </w:rPr>
-        <w:t xml:space="preserve"> </w:t>
+        <w:t xml:space="preserve">JONAH HEWITT </w:t>
       </w:r>
       <w:r>
         <w:rPr>
@@ -1363,7 +1354,7 @@
           <w:szCs w:val="25"/>
           <w:lang w:val="en-US"/>
         </w:rPr>
-        <w:t>2025-02-22</w:t>
+        <w:t>1985-04-07</w:t>
       </w:r>
       <w:r>
         <w:rPr>
@@ -1392,7 +1383,7 @@
           <w:szCs w:val="25"/>
           <w:lang w:val="en-US"/>
         </w:rPr>
-        <w:t xml:space="preserve">2025-02-22 </w:t>
+        <w:t>${endDate} </w:t>
       </w:r>
       <w:r>
         <w:rPr>
@@ -3761,7 +3752,7 @@
           <w:sz w:val="25"/>
           <w:szCs w:val="25"/>
         </w:rPr>
-        <w:t>BANGLADESH</w:t>
+        <w:t>JONAH HEWITT</w:t>
       </w:r>
       <w:r>
         <w:rPr>
@@ -8720,7 +8711,7 @@
           <w:szCs w:val="25"/>
           <w:lang w:val="en-US"/>
         </w:rPr>
-        <w:t>2025-02-22</w:t>
+        <w:t>1985-04-07</w:t>
       </w:r>
     </w:p>
     <w:p>
@@ -8845,7 +8836,7 @@
           <w:sz w:val="24"/>
           <w:szCs w:val="24"/>
         </w:rPr>
-        <w:t>BK TECH 24 ,</w:t>
+        <w:t>NICHOLS COLEMAN TRADERS ,</w:t>
       </w:r>
       <w:r>
         <w:rPr>
@@ -8863,7 +8854,7 @@
           <w:sz w:val="24"/>
           <w:szCs w:val="24"/>
         </w:rPr>
-        <w:t>BANGLADESH</w:t>
+        <w:t>JONAH HEWITT</w:t>
       </w:r>
       <w:r>
         <w:rPr>
@@ -8936,7 +8927,7 @@
           <w:szCs w:val="25"/>
           <w:lang w:val="en-US"/>
         </w:rPr>
-        <w:t>BILASH KUMAR MONDOL</w:t>
+        <w:t>KAI HURST</w:t>
       </w:r>
     </w:p>
     <w:p>
@@ -8976,7 +8967,7 @@
           <w:szCs w:val="25"/>
           <w:lang w:val="en-US"/>
         </w:rPr>
-        <w:t>Ceo</w:t>
+        <w:t>ET ID CILLUM VOLUPTA</w:t>
       </w:r>
     </w:p>
     <w:p>

</xml_diff>

<commit_message>
docx to docx modify done
</commit_message>
<xml_diff>
--- a/output.docx
+++ b/output.docx
@@ -722,7 +722,7 @@
           <w:sz w:val="25"/>
           <w:szCs w:val="25"/>
         </w:rPr>
-        <w:t>NICHOLS COLEMAN TRADERS</w:t>
+        <w:t>GOFF AND BROCK TRADERS</w:t>
       </w:r>
       <w:r>
         <w:rPr>
@@ -754,7 +754,7 @@
           <w:color w:val="212529"/>
           <w:shd w:val="clear" w:color="auto" w:fill="FFFFFF"/>
         </w:rPr>
-        <w:t xml:space="preserve">Ochoa Coleman Plc </w:t>
+        <w:t xml:space="preserve">Terry And Barton Llc </w:t>
       </w:r>
       <w:r>
         <w:rPr>
@@ -781,7 +781,7 @@
           <w:sz w:val="25"/>
           <w:szCs w:val="25"/>
         </w:rPr>
-        <w:t>JONAH HEWITT</w:t>
+        <w:t>SONIA FREEMAN</w:t>
       </w:r>
       <w:r>
         <w:rPr>
@@ -1160,7 +1160,7 @@
           <w:sz w:val="25"/>
           <w:szCs w:val="25"/>
         </w:rPr>
-        <w:t xml:space="preserve">JONAH HEWITT </w:t>
+        <w:t xml:space="preserve">SONIA FREEMAN </w:t>
       </w:r>
       <w:r>
         <w:rPr>
@@ -1354,7 +1354,7 @@
           <w:szCs w:val="25"/>
           <w:lang w:val="en-US"/>
         </w:rPr>
-        <w:t>1985-04-07</w:t>
+        <w:t>13 April 2003</w:t>
       </w:r>
       <w:r>
         <w:rPr>
@@ -1383,7 +1383,7 @@
           <w:szCs w:val="25"/>
           <w:lang w:val="en-US"/>
         </w:rPr>
-        <w:t>${endDate} </w:t>
+        <w:t>13 April 2005 </w:t>
       </w:r>
       <w:r>
         <w:rPr>
@@ -3752,7 +3752,7 @@
           <w:sz w:val="25"/>
           <w:szCs w:val="25"/>
         </w:rPr>
-        <w:t>JONAH HEWITT</w:t>
+        <w:t>SONIA FREEMAN</w:t>
       </w:r>
       <w:r>
         <w:rPr>
@@ -8711,7 +8711,7 @@
           <w:szCs w:val="25"/>
           <w:lang w:val="en-US"/>
         </w:rPr>
-        <w:t>1985-04-07</w:t>
+        <w:t>13 April 2003</w:t>
       </w:r>
     </w:p>
     <w:p>
@@ -8836,7 +8836,7 @@
           <w:sz w:val="24"/>
           <w:szCs w:val="24"/>
         </w:rPr>
-        <w:t>NICHOLS COLEMAN TRADERS ,</w:t>
+        <w:t>GOFF AND BROCK TRADERS ,</w:t>
       </w:r>
       <w:r>
         <w:rPr>
@@ -8854,7 +8854,7 @@
           <w:sz w:val="24"/>
           <w:szCs w:val="24"/>
         </w:rPr>
-        <w:t>JONAH HEWITT</w:t>
+        <w:t>SONIA FREEMAN</w:t>
       </w:r>
       <w:r>
         <w:rPr>
@@ -8927,7 +8927,7 @@
           <w:szCs w:val="25"/>
           <w:lang w:val="en-US"/>
         </w:rPr>
-        <w:t>KAI HURST</w:t>
+        <w:t>CIARAN TYSON</w:t>
       </w:r>
     </w:p>
     <w:p>
@@ -8967,7 +8967,7 @@
           <w:szCs w:val="25"/>
           <w:lang w:val="en-US"/>
         </w:rPr>
-        <w:t>ET ID CILLUM VOLUPTA</w:t>
+        <w:t>APERIAM PROIDENT MA</w:t>
       </w:r>
     </w:p>
     <w:p>

</xml_diff>

<commit_message>
pdf file modify new page
</commit_message>
<xml_diff>
--- a/output.docx
+++ b/output.docx
@@ -722,7 +722,7 @@
           <w:sz w:val="25"/>
           <w:szCs w:val="25"/>
         </w:rPr>
-        <w:t>GOFF AND BROCK TRADERS</w:t>
+        <w:t>BURNS HOLLAND TRADING</w:t>
       </w:r>
       <w:r>
         <w:rPr>
@@ -754,7 +754,7 @@
           <w:color w:val="212529"/>
           <w:shd w:val="clear" w:color="auto" w:fill="FFFFFF"/>
         </w:rPr>
-        <w:t xml:space="preserve">Terry And Barton Llc </w:t>
+        <w:t xml:space="preserve">Sharpe And Velasquez Associates </w:t>
       </w:r>
       <w:r>
         <w:rPr>
@@ -781,7 +781,7 @@
           <w:sz w:val="25"/>
           <w:szCs w:val="25"/>
         </w:rPr>
-        <w:t>SONIA FREEMAN</w:t>
+        <w:t>ISABELLA HANCOCK</w:t>
       </w:r>
       <w:r>
         <w:rPr>
@@ -1160,7 +1160,7 @@
           <w:sz w:val="25"/>
           <w:szCs w:val="25"/>
         </w:rPr>
-        <w:t xml:space="preserve">SONIA FREEMAN </w:t>
+        <w:t xml:space="preserve">ISABELLA HANCOCK </w:t>
       </w:r>
       <w:r>
         <w:rPr>
@@ -1354,7 +1354,7 @@
           <w:szCs w:val="25"/>
           <w:lang w:val="en-US"/>
         </w:rPr>
-        <w:t>13 April 2003</w:t>
+        <w:t>05 March 2005</w:t>
       </w:r>
       <w:r>
         <w:rPr>
@@ -1383,7 +1383,7 @@
           <w:szCs w:val="25"/>
           <w:lang w:val="en-US"/>
         </w:rPr>
-        <w:t>13 April 2005 </w:t>
+        <w:t>05 March 2007 </w:t>
       </w:r>
       <w:r>
         <w:rPr>
@@ -3752,7 +3752,7 @@
           <w:sz w:val="25"/>
           <w:szCs w:val="25"/>
         </w:rPr>
-        <w:t>SONIA FREEMAN</w:t>
+        <w:t>ISABELLA HANCOCK</w:t>
       </w:r>
       <w:r>
         <w:rPr>
@@ -8711,7 +8711,7 @@
           <w:szCs w:val="25"/>
           <w:lang w:val="en-US"/>
         </w:rPr>
-        <w:t>13 April 2003</w:t>
+        <w:t>05 March 2005</w:t>
       </w:r>
     </w:p>
     <w:p>
@@ -8836,7 +8836,7 @@
           <w:sz w:val="24"/>
           <w:szCs w:val="24"/>
         </w:rPr>
-        <w:t>GOFF AND BROCK TRADERS ,</w:t>
+        <w:t>BURNS HOLLAND TRADING ,</w:t>
       </w:r>
       <w:r>
         <w:rPr>
@@ -8854,7 +8854,7 @@
           <w:sz w:val="24"/>
           <w:szCs w:val="24"/>
         </w:rPr>
-        <w:t>SONIA FREEMAN</w:t>
+        <w:t>ISABELLA HANCOCK</w:t>
       </w:r>
       <w:r>
         <w:rPr>
@@ -8927,7 +8927,7 @@
           <w:szCs w:val="25"/>
           <w:lang w:val="en-US"/>
         </w:rPr>
-        <w:t>CIARAN TYSON</w:t>
+        <w:t>BAXTER HERMAN</w:t>
       </w:r>
     </w:p>
     <w:p>
@@ -8967,7 +8967,7 @@
           <w:szCs w:val="25"/>
           <w:lang w:val="en-US"/>
         </w:rPr>
-        <w:t>APERIAM PROIDENT MA</w:t>
+        <w:t>PERSPICIATIS REPELL</w:t>
       </w:r>
     </w:p>
     <w:p>

</xml_diff>

<commit_message>
agremetn date set today time and date . dainamicly
</commit_message>
<xml_diff>
--- a/output.docx
+++ b/output.docx
@@ -722,7 +722,7 @@
           <w:sz w:val="25"/>
           <w:szCs w:val="25"/>
         </w:rPr>
-        <w:t>CHAMBERS AND RICHARD TRADING</w:t>
+        <w:t>FRAZIER AND BULLOCK PLC</w:t>
       </w:r>
       <w:r>
         <w:rPr>
@@ -754,7 +754,7 @@
           <w:color w:val="212529"/>
           <w:shd w:val="clear" w:color="auto" w:fill="FFFFFF"/>
         </w:rPr>
-        <w:t xml:space="preserve">Wilder Bell Trading </w:t>
+        <w:t xml:space="preserve">Moran Black Inc </w:t>
       </w:r>
       <w:r>
         <w:rPr>
@@ -781,7 +781,7 @@
           <w:sz w:val="25"/>
           <w:szCs w:val="25"/>
         </w:rPr>
-        <w:t>MURPHY RICHARDS</w:t>
+        <w:t>MARY SELLERS</w:t>
       </w:r>
       <w:r>
         <w:rPr>
@@ -1160,7 +1160,7 @@
           <w:sz w:val="25"/>
           <w:szCs w:val="25"/>
         </w:rPr>
-        <w:t xml:space="preserve">MURPHY RICHARDS </w:t>
+        <w:t xml:space="preserve">MARY SELLERS </w:t>
       </w:r>
       <w:r>
         <w:rPr>
@@ -1354,7 +1354,7 @@
           <w:szCs w:val="25"/>
           <w:lang w:val="en-US"/>
         </w:rPr>
-        <w:t>19 January 2000</w:t>
+        <w:t>23 February 2025</w:t>
       </w:r>
       <w:r>
         <w:rPr>
@@ -1383,7 +1383,7 @@
           <w:szCs w:val="25"/>
           <w:lang w:val="en-US"/>
         </w:rPr>
-        <w:t>19 January 2002 </w:t>
+        <w:t>23 February 2027 </w:t>
       </w:r>
       <w:r>
         <w:rPr>
@@ -3752,7 +3752,7 @@
           <w:sz w:val="25"/>
           <w:szCs w:val="25"/>
         </w:rPr>
-        <w:t>MURPHY RICHARDS</w:t>
+        <w:t>MARY SELLERS</w:t>
       </w:r>
       <w:r>
         <w:rPr>
@@ -8711,7 +8711,7 @@
           <w:szCs w:val="25"/>
           <w:lang w:val="en-US"/>
         </w:rPr>
-        <w:t>19 January 2000</w:t>
+        <w:t>23 February 2025</w:t>
       </w:r>
     </w:p>
     <w:p>
@@ -8836,7 +8836,7 @@
           <w:sz w:val="24"/>
           <w:szCs w:val="24"/>
         </w:rPr>
-        <w:t>CHAMBERS AND RICHARD TRADING ,</w:t>
+        <w:t>FRAZIER AND BULLOCK PLC ,</w:t>
       </w:r>
       <w:r>
         <w:rPr>
@@ -8854,7 +8854,7 @@
           <w:sz w:val="24"/>
           <w:szCs w:val="24"/>
         </w:rPr>
-        <w:t>MURPHY RICHARDS</w:t>
+        <w:t>MARY SELLERS</w:t>
       </w:r>
       <w:r>
         <w:rPr>
@@ -8927,7 +8927,7 @@
           <w:szCs w:val="25"/>
           <w:lang w:val="en-US"/>
         </w:rPr>
-        <w:t>KENNAN WHITLEY</w:t>
+        <w:t>MELINDA HINTON</w:t>
       </w:r>
     </w:p>
     <w:p>
@@ -8967,7 +8967,7 @@
           <w:szCs w:val="25"/>
           <w:lang w:val="en-US"/>
         </w:rPr>
-        <w:t>QUIDEM MOLLIT ASPERI</w:t>
+        <w:t>EA TEMPORA QUAM UT M</w:t>
       </w:r>
     </w:p>
     <w:p>

</xml_diff>

<commit_message>
docx modify and autometic delete modify file
</commit_message>
<xml_diff>
--- a/output.docx
+++ b/output.docx
@@ -722,7 +722,7 @@
           <w:sz w:val="25"/>
           <w:szCs w:val="25"/>
         </w:rPr>
-        <w:t>FRAZIER AND BULLOCK PLC</w:t>
+        <w:t>DAVENPORT SWANSON PLC</w:t>
       </w:r>
       <w:r>
         <w:rPr>
@@ -754,7 +754,7 @@
           <w:color w:val="212529"/>
           <w:shd w:val="clear" w:color="auto" w:fill="FFFFFF"/>
         </w:rPr>
-        <w:t xml:space="preserve">Moran Black Inc </w:t>
+        <w:t xml:space="preserve">Mccarty And Whitehead Inc </w:t>
       </w:r>
       <w:r>
         <w:rPr>
@@ -781,7 +781,7 @@
           <w:sz w:val="25"/>
           <w:szCs w:val="25"/>
         </w:rPr>
-        <w:t>MARY SELLERS</w:t>
+        <w:t>SETH WATKINS</w:t>
       </w:r>
       <w:r>
         <w:rPr>
@@ -1160,7 +1160,7 @@
           <w:sz w:val="25"/>
           <w:szCs w:val="25"/>
         </w:rPr>
-        <w:t xml:space="preserve">MARY SELLERS </w:t>
+        <w:t xml:space="preserve">SETH WATKINS </w:t>
       </w:r>
       <w:r>
         <w:rPr>
@@ -3752,7 +3752,7 @@
           <w:sz w:val="25"/>
           <w:szCs w:val="25"/>
         </w:rPr>
-        <w:t>MARY SELLERS</w:t>
+        <w:t>SETH WATKINS</w:t>
       </w:r>
       <w:r>
         <w:rPr>
@@ -8836,7 +8836,7 @@
           <w:sz w:val="24"/>
           <w:szCs w:val="24"/>
         </w:rPr>
-        <w:t>FRAZIER AND BULLOCK PLC ,</w:t>
+        <w:t>DAVENPORT SWANSON PLC ,</w:t>
       </w:r>
       <w:r>
         <w:rPr>
@@ -8854,7 +8854,7 @@
           <w:sz w:val="24"/>
           <w:szCs w:val="24"/>
         </w:rPr>
-        <w:t>MARY SELLERS</w:t>
+        <w:t>SETH WATKINS</w:t>
       </w:r>
       <w:r>
         <w:rPr>
@@ -8927,7 +8927,7 @@
           <w:szCs w:val="25"/>
           <w:lang w:val="en-US"/>
         </w:rPr>
-        <w:t>MELINDA HINTON</w:t>
+        <w:t>SIGNE HUGHES</w:t>
       </w:r>
     </w:p>
     <w:p>
@@ -8967,7 +8967,7 @@
           <w:szCs w:val="25"/>
           <w:lang w:val="en-US"/>
         </w:rPr>
-        <w:t>EA TEMPORA QUAM UT M</w:t>
+        <w:t>PROIDENT VERO AUT U</w:t>
       </w:r>
     </w:p>
     <w:p>

</xml_diff>

<commit_message>
convert page modify for pdf file export
</commit_message>
<xml_diff>
--- a/output.docx
+++ b/output.docx
@@ -722,7 +722,7 @@
           <w:sz w:val="25"/>
           <w:szCs w:val="25"/>
         </w:rPr>
-        <w:t>GONZALEZ AND GRIFFIN CO</w:t>
+        <w:t>COTTON AND MIDDLETON LLC</w:t>
       </w:r>
       <w:r>
         <w:rPr>
@@ -754,7 +754,7 @@
           <w:color w:val="212529"/>
           <w:shd w:val="clear" w:color="auto" w:fill="FFFFFF"/>
         </w:rPr>
-        <w:t xml:space="preserve">Bernard Bender Plc </w:t>
+        <w:t xml:space="preserve">Beck And Meyers Inc </w:t>
       </w:r>
       <w:r>
         <w:rPr>
@@ -781,7 +781,7 @@
           <w:sz w:val="25"/>
           <w:szCs w:val="25"/>
         </w:rPr>
-        <w:t>SYDNEY STRICKLAND</w:t>
+        <w:t>BRITTANY COHEN</w:t>
       </w:r>
       <w:r>
         <w:rPr>
@@ -1160,7 +1160,7 @@
           <w:sz w:val="25"/>
           <w:szCs w:val="25"/>
         </w:rPr>
-        <w:t xml:space="preserve">SYDNEY STRICKLAND </w:t>
+        <w:t xml:space="preserve">BRITTANY COHEN </w:t>
       </w:r>
       <w:r>
         <w:rPr>
@@ -3752,7 +3752,7 @@
           <w:sz w:val="25"/>
           <w:szCs w:val="25"/>
         </w:rPr>
-        <w:t>SYDNEY STRICKLAND</w:t>
+        <w:t>BRITTANY COHEN</w:t>
       </w:r>
       <w:r>
         <w:rPr>
@@ -8836,7 +8836,7 @@
           <w:sz w:val="24"/>
           <w:szCs w:val="24"/>
         </w:rPr>
-        <w:t>GONZALEZ AND GRIFFIN CO ,</w:t>
+        <w:t>COTTON AND MIDDLETON LLC ,</w:t>
       </w:r>
       <w:r>
         <w:rPr>
@@ -8854,7 +8854,7 @@
           <w:sz w:val="24"/>
           <w:szCs w:val="24"/>
         </w:rPr>
-        <w:t>SYDNEY STRICKLAND</w:t>
+        <w:t>BRITTANY COHEN</w:t>
       </w:r>
       <w:r>
         <w:rPr>
@@ -8927,7 +8927,7 @@
           <w:szCs w:val="25"/>
           <w:lang w:val="en-US"/>
         </w:rPr>
-        <w:t>ABIGAIL ROWLAND</w:t>
+        <w:t>ACTON ALVAREZ</w:t>
       </w:r>
     </w:p>
     <w:p>
@@ -8967,7 +8967,7 @@
           <w:szCs w:val="25"/>
           <w:lang w:val="en-US"/>
         </w:rPr>
-        <w:t>VERO FUGIT ALIQUIP </w:t>
+        <w:t>FUGIT ASSUMENDA REP</w:t>
       </w:r>
     </w:p>
     <w:p>

</xml_diff>

<commit_message>
docx to pdf convet new logic implement
</commit_message>
<xml_diff>
--- a/output.docx
+++ b/output.docx
@@ -722,7 +722,7 @@
           <w:sz w:val="25"/>
           <w:szCs w:val="25"/>
         </w:rPr>
-        <w:t>WEBB WINTERS TRADING</w:t>
+        <w:t>RAMOS AND ROY PLC</w:t>
       </w:r>
       <w:r>
         <w:rPr>
@@ -754,7 +754,7 @@
           <w:color w:val="212529"/>
           <w:shd w:val="clear" w:color="auto" w:fill="FFFFFF"/>
         </w:rPr>
-        <w:t xml:space="preserve">Lawrence Morse Traders </w:t>
+        <w:t xml:space="preserve">Anthony And Serrano Llc </w:t>
       </w:r>
       <w:r>
         <w:rPr>
@@ -781,7 +781,7 @@
           <w:sz w:val="25"/>
           <w:szCs w:val="25"/>
         </w:rPr>
-        <w:t>MERRILL GILLESPIE</w:t>
+        <w:t>KYLEE MORALES</w:t>
       </w:r>
       <w:r>
         <w:rPr>
@@ -1160,7 +1160,7 @@
           <w:sz w:val="25"/>
           <w:szCs w:val="25"/>
         </w:rPr>
-        <w:t xml:space="preserve">MERRILL GILLESPIE </w:t>
+        <w:t xml:space="preserve">KYLEE MORALES </w:t>
       </w:r>
       <w:r>
         <w:rPr>
@@ -1354,7 +1354,7 @@
           <w:szCs w:val="25"/>
           <w:lang w:val="en-US"/>
         </w:rPr>
-        <w:t>26 February 2025</w:t>
+        <w:t>01 March 2025</w:t>
       </w:r>
       <w:r>
         <w:rPr>
@@ -1383,7 +1383,7 @@
           <w:szCs w:val="25"/>
           <w:lang w:val="en-US"/>
         </w:rPr>
-        <w:t>26 February 2027 </w:t>
+        <w:t>01 March 2027 </w:t>
       </w:r>
       <w:r>
         <w:rPr>
@@ -3752,7 +3752,7 @@
           <w:sz w:val="25"/>
           <w:szCs w:val="25"/>
         </w:rPr>
-        <w:t>MERRILL GILLESPIE</w:t>
+        <w:t>KYLEE MORALES</w:t>
       </w:r>
       <w:r>
         <w:rPr>
@@ -8711,7 +8711,7 @@
           <w:szCs w:val="25"/>
           <w:lang w:val="en-US"/>
         </w:rPr>
-        <w:t>26 February 2025</w:t>
+        <w:t>01 March 2025</w:t>
       </w:r>
     </w:p>
     <w:p>
@@ -8836,7 +8836,7 @@
           <w:sz w:val="24"/>
           <w:szCs w:val="24"/>
         </w:rPr>
-        <w:t>WEBB WINTERS TRADING ,</w:t>
+        <w:t>RAMOS AND ROY PLC ,</w:t>
       </w:r>
       <w:r>
         <w:rPr>
@@ -8854,7 +8854,7 @@
           <w:sz w:val="24"/>
           <w:szCs w:val="24"/>
         </w:rPr>
-        <w:t>MERRILL GILLESPIE</w:t>
+        <w:t>KYLEE MORALES</w:t>
       </w:r>
       <w:r>
         <w:rPr>
@@ -8927,7 +8927,7 @@
           <w:szCs w:val="25"/>
           <w:lang w:val="en-US"/>
         </w:rPr>
-        <w:t>LOIS ESTES</w:t>
+        <w:t>LUKE MARSH</w:t>
       </w:r>
     </w:p>
     <w:p>
@@ -8967,7 +8967,7 @@
           <w:szCs w:val="25"/>
           <w:lang w:val="en-US"/>
         </w:rPr>
-        <w:t>ELIGENDI ARCHITECTO </w:t>
+        <w:t>INCIDUNT IURE DOLOR</w:t>
       </w:r>
     </w:p>
     <w:p>

</xml_diff>

<commit_message>
pdf convert success but design change
</commit_message>
<xml_diff>
--- a/output.docx
+++ b/output.docx
@@ -722,7 +722,7 @@
           <w:sz w:val="25"/>
           <w:szCs w:val="25"/>
         </w:rPr>
-        <w:t>CAMPBELL AND CURTIS TRADING</w:t>
+        <w:t>CANTU AND SEARS ASSOCIATES</w:t>
       </w:r>
       <w:r>
         <w:rPr>
@@ -754,7 +754,7 @@
           <w:color w:val="212529"/>
           <w:shd w:val="clear" w:color="auto" w:fill="FFFFFF"/>
         </w:rPr>
-        <w:t xml:space="preserve">Mcintyre And Pope Inc </w:t>
+        <w:t xml:space="preserve">Caldwell And Molina Inc </w:t>
       </w:r>
       <w:r>
         <w:rPr>
@@ -781,7 +781,7 @@
           <w:sz w:val="25"/>
           <w:szCs w:val="25"/>
         </w:rPr>
-        <w:t>RAJAH GUY</w:t>
+        <w:t>AURORA GOFF</w:t>
       </w:r>
       <w:r>
         <w:rPr>
@@ -1160,7 +1160,7 @@
           <w:sz w:val="25"/>
           <w:szCs w:val="25"/>
         </w:rPr>
-        <w:t xml:space="preserve">RAJAH GUY </w:t>
+        <w:t xml:space="preserve">AURORA GOFF </w:t>
       </w:r>
       <w:r>
         <w:rPr>
@@ -3752,7 +3752,7 @@
           <w:sz w:val="25"/>
           <w:szCs w:val="25"/>
         </w:rPr>
-        <w:t>RAJAH GUY</w:t>
+        <w:t>AURORA GOFF</w:t>
       </w:r>
       <w:r>
         <w:rPr>
@@ -8836,7 +8836,7 @@
           <w:sz w:val="24"/>
           <w:szCs w:val="24"/>
         </w:rPr>
-        <w:t>CAMPBELL AND CURTIS TRADING ,</w:t>
+        <w:t>CANTU AND SEARS ASSOCIATES ,</w:t>
       </w:r>
       <w:r>
         <w:rPr>
@@ -8854,7 +8854,7 @@
           <w:sz w:val="24"/>
           <w:szCs w:val="24"/>
         </w:rPr>
-        <w:t>RAJAH GUY</w:t>
+        <w:t>AURORA GOFF</w:t>
       </w:r>
       <w:r>
         <w:rPr>
@@ -8927,7 +8927,7 @@
           <w:szCs w:val="25"/>
           <w:lang w:val="en-US"/>
         </w:rPr>
-        <w:t>HOPE BURKE</w:t>
+        <w:t>CAMILLE CRAWFORD</w:t>
       </w:r>
     </w:p>
     <w:p>
@@ -8967,7 +8967,7 @@
           <w:szCs w:val="25"/>
           <w:lang w:val="en-US"/>
         </w:rPr>
-        <w:t>VOLUPTATE EST CORPOR</w:t>
+        <w:t>ANIM HIC SUNT OMNIS</w:t>
       </w:r>
     </w:p>
     <w:p>

</xml_diff>

<commit_message>
convert pdf file but design formet change
</commit_message>
<xml_diff>
--- a/output.docx
+++ b/output.docx
@@ -722,7 +722,7 @@
           <w:sz w:val="25"/>
           <w:szCs w:val="25"/>
         </w:rPr>
-        <w:t>CANTU AND SEARS ASSOCIATES</w:t>
+        <w:t>BOOKER AND LARA ASSOCIATES</w:t>
       </w:r>
       <w:r>
         <w:rPr>
@@ -754,7 +754,7 @@
           <w:color w:val="212529"/>
           <w:shd w:val="clear" w:color="auto" w:fill="FFFFFF"/>
         </w:rPr>
-        <w:t xml:space="preserve">Caldwell And Molina Inc </w:t>
+        <w:t xml:space="preserve">Summers And Cherry Associates </w:t>
       </w:r>
       <w:r>
         <w:rPr>
@@ -781,7 +781,7 @@
           <w:sz w:val="25"/>
           <w:szCs w:val="25"/>
         </w:rPr>
-        <w:t>AURORA GOFF</w:t>
+        <w:t>TANYA GREGORY</w:t>
       </w:r>
       <w:r>
         <w:rPr>
@@ -1160,7 +1160,7 @@
           <w:sz w:val="25"/>
           <w:szCs w:val="25"/>
         </w:rPr>
-        <w:t xml:space="preserve">AURORA GOFF </w:t>
+        <w:t xml:space="preserve">TANYA GREGORY </w:t>
       </w:r>
       <w:r>
         <w:rPr>
@@ -3752,7 +3752,7 @@
           <w:sz w:val="25"/>
           <w:szCs w:val="25"/>
         </w:rPr>
-        <w:t>AURORA GOFF</w:t>
+        <w:t>TANYA GREGORY</w:t>
       </w:r>
       <w:r>
         <w:rPr>
@@ -8836,7 +8836,7 @@
           <w:sz w:val="24"/>
           <w:szCs w:val="24"/>
         </w:rPr>
-        <w:t>CANTU AND SEARS ASSOCIATES ,</w:t>
+        <w:t>BOOKER AND LARA ASSOCIATES ,</w:t>
       </w:r>
       <w:r>
         <w:rPr>
@@ -8854,7 +8854,7 @@
           <w:sz w:val="24"/>
           <w:szCs w:val="24"/>
         </w:rPr>
-        <w:t>AURORA GOFF</w:t>
+        <w:t>TANYA GREGORY</w:t>
       </w:r>
       <w:r>
         <w:rPr>
@@ -8927,7 +8927,7 @@
           <w:szCs w:val="25"/>
           <w:lang w:val="en-US"/>
         </w:rPr>
-        <w:t>CAMILLE CRAWFORD</w:t>
+        <w:t>ORSON SHORT</w:t>
       </w:r>
     </w:p>
     <w:p>
@@ -8967,7 +8967,7 @@
           <w:szCs w:val="25"/>
           <w:lang w:val="en-US"/>
         </w:rPr>
-        <w:t>ANIM HIC SUNT OMNIS</w:t>
+        <w:t>ILLUM QUAE EARUM LA</w:t>
       </w:r>
     </w:p>
     <w:p>

</xml_diff>

<commit_message>
output pdf file modify done
</commit_message>
<xml_diff>
--- a/output.docx
+++ b/output.docx
@@ -722,7 +722,7 @@
           <w:sz w:val="25"/>
           <w:szCs w:val="25"/>
         </w:rPr>
-        <w:t>BOOKER AND LARA ASSOCIATES</w:t>
+        <w:t>VELAZQUEZ AND SLOAN TRADERS</w:t>
       </w:r>
       <w:r>
         <w:rPr>
@@ -754,7 +754,7 @@
           <w:color w:val="212529"/>
           <w:shd w:val="clear" w:color="auto" w:fill="FFFFFF"/>
         </w:rPr>
-        <w:t xml:space="preserve">Summers And Cherry Associates </w:t>
+        <w:t xml:space="preserve">Osborne And Chavez Associates </w:t>
       </w:r>
       <w:r>
         <w:rPr>
@@ -781,7 +781,7 @@
           <w:sz w:val="25"/>
           <w:szCs w:val="25"/>
         </w:rPr>
-        <w:t>TANYA GREGORY</w:t>
+        <w:t>YVONNE GOULD</w:t>
       </w:r>
       <w:r>
         <w:rPr>
@@ -1160,7 +1160,7 @@
           <w:sz w:val="25"/>
           <w:szCs w:val="25"/>
         </w:rPr>
-        <w:t xml:space="preserve">TANYA GREGORY </w:t>
+        <w:t xml:space="preserve">YVONNE GOULD </w:t>
       </w:r>
       <w:r>
         <w:rPr>
@@ -1354,7 +1354,7 @@
           <w:szCs w:val="25"/>
           <w:lang w:val="en-US"/>
         </w:rPr>
-        <w:t>01 March 2025</w:t>
+        <w:t>02 March 2025</w:t>
       </w:r>
       <w:r>
         <w:rPr>
@@ -1383,7 +1383,7 @@
           <w:szCs w:val="25"/>
           <w:lang w:val="en-US"/>
         </w:rPr>
-        <w:t>01 March 2027 </w:t>
+        <w:t>02 March 2027 </w:t>
       </w:r>
       <w:r>
         <w:rPr>
@@ -3752,7 +3752,7 @@
           <w:sz w:val="25"/>
           <w:szCs w:val="25"/>
         </w:rPr>
-        <w:t>TANYA GREGORY</w:t>
+        <w:t>YVONNE GOULD</w:t>
       </w:r>
       <w:r>
         <w:rPr>
@@ -8711,7 +8711,7 @@
           <w:szCs w:val="25"/>
           <w:lang w:val="en-US"/>
         </w:rPr>
-        <w:t>01 March 2025</w:t>
+        <w:t>02 March 2025</w:t>
       </w:r>
     </w:p>
     <w:p>
@@ -8836,7 +8836,7 @@
           <w:sz w:val="24"/>
           <w:szCs w:val="24"/>
         </w:rPr>
-        <w:t>BOOKER AND LARA ASSOCIATES ,</w:t>
+        <w:t>VELAZQUEZ AND SLOAN TRADERS ,</w:t>
       </w:r>
       <w:r>
         <w:rPr>
@@ -8854,7 +8854,7 @@
           <w:sz w:val="24"/>
           <w:szCs w:val="24"/>
         </w:rPr>
-        <w:t>TANYA GREGORY</w:t>
+        <w:t>YVONNE GOULD</w:t>
       </w:r>
       <w:r>
         <w:rPr>
@@ -8927,7 +8927,7 @@
           <w:szCs w:val="25"/>
           <w:lang w:val="en-US"/>
         </w:rPr>
-        <w:t>ORSON SHORT</w:t>
+        <w:t>STEVEN BRITT</w:t>
       </w:r>
     </w:p>
     <w:p>
@@ -8967,7 +8967,7 @@
           <w:szCs w:val="25"/>
           <w:lang w:val="en-US"/>
         </w:rPr>
-        <w:t>ILLUM QUAE EARUM LA</w:t>
+        <w:t>SAPIENTE VOLUPTAS DO</w:t>
       </w:r>
     </w:p>
     <w:p>

</xml_diff>

<commit_message>
docx file modify almost done but pdf file design change
</commit_message>
<xml_diff>
--- a/output.docx
+++ b/output.docx
@@ -722,7 +722,7 @@
           <w:sz w:val="25"/>
           <w:szCs w:val="25"/>
         </w:rPr>
-        <w:t>VELAZQUEZ AND SLOAN TRADERS</w:t>
+        <w:t>GSC CONTACTS INTERNATIONAL</w:t>
       </w:r>
       <w:r>
         <w:rPr>
@@ -754,7 +754,7 @@
           <w:color w:val="212529"/>
           <w:shd w:val="clear" w:color="auto" w:fill="FFFFFF"/>
         </w:rPr>
-        <w:t xml:space="preserve">Osborne And Chavez Associates </w:t>
+        <w:t xml:space="preserve">Gulshan - 1 ,dhaka - 1212 </w:t>
       </w:r>
       <w:r>
         <w:rPr>
@@ -781,7 +781,7 @@
           <w:sz w:val="25"/>
           <w:szCs w:val="25"/>
         </w:rPr>
-        <w:t>YVONNE GOULD</w:t>
+        <w:t>BANGLADESH</w:t>
       </w:r>
       <w:r>
         <w:rPr>
@@ -1160,7 +1160,7 @@
           <w:sz w:val="25"/>
           <w:szCs w:val="25"/>
         </w:rPr>
-        <w:t xml:space="preserve">YVONNE GOULD </w:t>
+        <w:t xml:space="preserve">BANGLADESH </w:t>
       </w:r>
       <w:r>
         <w:rPr>
@@ -1354,7 +1354,7 @@
           <w:szCs w:val="25"/>
           <w:lang w:val="en-US"/>
         </w:rPr>
-        <w:t>02 March 2025</w:t>
+        <w:t>04 March 2025</w:t>
       </w:r>
       <w:r>
         <w:rPr>
@@ -1383,7 +1383,7 @@
           <w:szCs w:val="25"/>
           <w:lang w:val="en-US"/>
         </w:rPr>
-        <w:t>02 March 2027 </w:t>
+        <w:t>04 March 2027 </w:t>
       </w:r>
       <w:r>
         <w:rPr>
@@ -3752,7 +3752,7 @@
           <w:sz w:val="25"/>
           <w:szCs w:val="25"/>
         </w:rPr>
-        <w:t>YVONNE GOULD</w:t>
+        <w:t>BANGLADESH</w:t>
       </w:r>
       <w:r>
         <w:rPr>
@@ -8711,7 +8711,7 @@
           <w:szCs w:val="25"/>
           <w:lang w:val="en-US"/>
         </w:rPr>
-        <w:t>02 March 2025</w:t>
+        <w:t>04 March 2025</w:t>
       </w:r>
     </w:p>
     <w:p>
@@ -8836,7 +8836,7 @@
           <w:sz w:val="24"/>
           <w:szCs w:val="24"/>
         </w:rPr>
-        <w:t>VELAZQUEZ AND SLOAN TRADERS ,</w:t>
+        <w:t>GSC CONTACTS INTERNATIONAL ,</w:t>
       </w:r>
       <w:r>
         <w:rPr>
@@ -8854,7 +8854,7 @@
           <w:sz w:val="24"/>
           <w:szCs w:val="24"/>
         </w:rPr>
-        <w:t>YVONNE GOULD</w:t>
+        <w:t>BANGLADESH</w:t>
       </w:r>
       <w:r>
         <w:rPr>
@@ -8927,7 +8927,7 @@
           <w:szCs w:val="25"/>
           <w:lang w:val="en-US"/>
         </w:rPr>
-        <w:t>STEVEN BRITT</w:t>
+        <w:t>BILASH KUMAR MONDOL</w:t>
       </w:r>
     </w:p>
     <w:p>
@@ -8967,7 +8967,7 @@
           <w:szCs w:val="25"/>
           <w:lang w:val="en-US"/>
         </w:rPr>
-        <w:t>SAPIENTE VOLUPTAS DO</w:t>
+        <w:t>WEB DEVELOPER</w:t>
       </w:r>
     </w:p>
     <w:p>

</xml_diff>